<commit_message>
Converting Word documents to MarkDown: "Inheritance Main Concepts": Manually checking differences between rendered MarkDown and Word. Last checks if markup looks ok.
</commit_message>
<xml_diff>
--- a/1. Spec/14. Inheritance/1. Inheritance Main Concepts.docx
+++ b/1. Spec/14. Inheritance/1. Inheritance Main Concepts.docx
@@ -1,6 +1,6 @@
 
 <file path=word/document.xml><?xml version="1.0" encoding="utf-8"?>
-<w:document xmlns:wpc="http://schemas.microsoft.com/office/word/2010/wordprocessingCanvas" xmlns:cx="http://schemas.microsoft.com/office/drawing/2014/chartex" xmlns:cx1="http://schemas.microsoft.com/office/drawing/2015/9/8/chartex" xmlns:cx2="http://schemas.microsoft.com/office/drawing/2015/10/21/chartex" xmlns:cx3="http://schemas.microsoft.com/office/drawing/2016/5/9/chartex" xmlns:cx4="http://schemas.microsoft.com/office/drawing/2016/5/10/chartex" xmlns:cx5="http://schemas.microsoft.com/office/drawing/2016/5/11/chartex" xmlns:cx6="http://schemas.microsoft.com/office/drawing/2016/5/12/chartex" xmlns:cx7="http://schemas.microsoft.com/office/drawing/2016/5/13/chartex" xmlns:cx8="http://schemas.microsoft.com/office/drawing/2016/5/14/chartex" xmlns:mc="http://schemas.openxmlformats.org/markup-compatibility/2006" xmlns:aink="http://schemas.microsoft.com/office/drawing/2016/ink" xmlns:am3d="http://schemas.microsoft.com/office/drawing/2017/model3d" xmlns:o="urn:schemas-microsoft-com:office:office" xmlns:r="http://schemas.openxmlformats.org/officeDocument/2006/relationships" xmlns:m="http://schemas.openxmlformats.org/officeDocument/2006/math" xmlns:v="urn:schemas-microsoft-com:vml" xmlns:wp14="http://schemas.microsoft.com/office/word/2010/wordprocessingDrawing" xmlns:wp="http://schemas.openxmlformats.org/drawingml/2006/wordprocessingDrawing" xmlns:w10="urn:schemas-microsoft-com:office:word" xmlns:w="http://schemas.openxmlformats.org/wordprocessingml/2006/main" xmlns:w14="http://schemas.microsoft.com/office/word/2010/wordml" xmlns:w15="http://schemas.microsoft.com/office/word/2012/wordml" xmlns:w16cid="http://schemas.microsoft.com/office/word/2016/wordml/cid" xmlns:w16se="http://schemas.microsoft.com/office/word/2015/wordml/symex" xmlns:wpg="http://schemas.microsoft.com/office/word/2010/wordprocessingGroup" xmlns:wpi="http://schemas.microsoft.com/office/word/2010/wordprocessingInk" xmlns:wne="http://schemas.microsoft.com/office/word/2006/wordml" xmlns:wps="http://schemas.microsoft.com/office/word/2010/wordprocessingShape" mc:Ignorable="w14 w15 w16se w16cid wp14">
+<w:document xmlns:wpc="http://schemas.microsoft.com/office/word/2010/wordprocessingCanvas" xmlns:cx="http://schemas.microsoft.com/office/drawing/2014/chartex" xmlns:cx1="http://schemas.microsoft.com/office/drawing/2015/9/8/chartex" xmlns:cx2="http://schemas.microsoft.com/office/drawing/2015/10/21/chartex" xmlns:cx3="http://schemas.microsoft.com/office/drawing/2016/5/9/chartex" xmlns:cx4="http://schemas.microsoft.com/office/drawing/2016/5/10/chartex" xmlns:cx5="http://schemas.microsoft.com/office/drawing/2016/5/11/chartex" xmlns:cx6="http://schemas.microsoft.com/office/drawing/2016/5/12/chartex" xmlns:cx7="http://schemas.microsoft.com/office/drawing/2016/5/13/chartex" xmlns:cx8="http://schemas.microsoft.com/office/drawing/2016/5/14/chartex" xmlns:mc="http://schemas.openxmlformats.org/markup-compatibility/2006" xmlns:aink="http://schemas.microsoft.com/office/drawing/2016/ink" xmlns:am3d="http://schemas.microsoft.com/office/drawing/2017/model3d" xmlns:o="urn:schemas-microsoft-com:office:office" xmlns:r="http://schemas.openxmlformats.org/officeDocument/2006/relationships" xmlns:m="http://schemas.openxmlformats.org/officeDocument/2006/math" xmlns:v="urn:schemas-microsoft-com:vml" xmlns:wp14="http://schemas.microsoft.com/office/word/2010/wordprocessingDrawing" xmlns:wp="http://schemas.openxmlformats.org/drawingml/2006/wordprocessingDrawing" xmlns:w10="urn:schemas-microsoft-com:office:word" xmlns:w="http://schemas.openxmlformats.org/wordprocessingml/2006/main" xmlns:w14="http://schemas.microsoft.com/office/word/2010/wordml" xmlns:w15="http://schemas.microsoft.com/office/word/2012/wordml" xmlns:w16cex="http://schemas.microsoft.com/office/word/2018/wordml/cex" xmlns:w16cid="http://schemas.microsoft.com/office/word/2016/wordml/cid" xmlns:w16="http://schemas.microsoft.com/office/word/2018/wordml" xmlns:w16se="http://schemas.microsoft.com/office/word/2015/wordml/symex" xmlns:wpg="http://schemas.microsoft.com/office/word/2010/wordprocessingGroup" xmlns:wpi="http://schemas.microsoft.com/office/word/2010/wordprocessingInk" xmlns:wne="http://schemas.microsoft.com/office/word/2006/wordml" xmlns:wps="http://schemas.microsoft.com/office/word/2010/wordprocessingShape" mc:Ignorable="w14 w15 w16se w16cid w16 w16cex wp14">
   <w:background w:color="000000"/>
   <w:body>
     <w:tbl>
@@ -193,8 +193,6 @@
       <w:r>
         <w:t>characteristics</w:t>
       </w:r>
-      <w:bookmarkStart w:id="0" w:name="_GoBack"/>
-      <w:bookmarkEnd w:id="0"/>
       <w:r>
         <w:t xml:space="preserve"> of another class. This is displayed as follows:</w:t>
       </w:r>
@@ -213,7 +211,7 @@
           <w:noProof/>
         </w:rPr>
         <w:drawing>
-          <wp:inline distT="0" distB="0" distL="0" distR="0" wp14:anchorId="5A067B78" wp14:editId="45BB9751">
+          <wp:inline distT="0" distB="0" distL="0" distR="0" wp14:anchorId="183AFA4D" wp14:editId="29A12913">
             <wp:extent cx="2108835" cy="766445"/>
             <wp:effectExtent l="0" t="0" r="0" b="0"/>
             <wp:docPr id="1" name="Picture 1"/>
@@ -312,7 +310,7 @@
           <w:noProof/>
         </w:rPr>
         <w:drawing>
-          <wp:inline distT="0" distB="0" distL="0" distR="0" wp14:anchorId="56F078A6" wp14:editId="62514EC5">
+          <wp:inline distT="0" distB="0" distL="0" distR="0" wp14:anchorId="26B19439" wp14:editId="05900BC7">
             <wp:extent cx="2003425" cy="697865"/>
             <wp:effectExtent l="0" t="0" r="0" b="0"/>
             <wp:docPr id="2" name="Picture 2"/>
@@ -417,7 +415,7 @@
           <w:noProof/>
         </w:rPr>
         <w:drawing>
-          <wp:inline distT="0" distB="0" distL="0" distR="0" wp14:anchorId="2B0B741F" wp14:editId="71729B61">
+          <wp:inline distT="0" distB="0" distL="0" distR="0" wp14:anchorId="02208632" wp14:editId="34C8E8C8">
             <wp:extent cx="2129790" cy="787400"/>
             <wp:effectExtent l="0" t="0" r="0" b="0"/>
             <wp:docPr id="19" name="Picture 19"/>
@@ -507,7 +505,7 @@
           <w:noProof/>
         </w:rPr>
         <w:drawing>
-          <wp:inline distT="0" distB="0" distL="0" distR="0" wp14:anchorId="4EB84443" wp14:editId="0E1FA67E">
+          <wp:inline distT="0" distB="0" distL="0" distR="0" wp14:anchorId="1A97187A" wp14:editId="3192C64E">
             <wp:extent cx="2933700" cy="1353185"/>
             <wp:effectExtent l="0" t="0" r="0" b="0"/>
             <wp:docPr id="10" name="Picture 10"/>
@@ -581,7 +579,7 @@
           <w:noProof/>
         </w:rPr>
         <w:drawing>
-          <wp:inline distT="0" distB="0" distL="0" distR="0" wp14:anchorId="6F42F5AE" wp14:editId="76D8001B">
+          <wp:inline distT="0" distB="0" distL="0" distR="0" wp14:anchorId="66CE6AD6" wp14:editId="17E57F0B">
             <wp:extent cx="2679700" cy="1522095"/>
             <wp:effectExtent l="0" t="0" r="0" b="0"/>
             <wp:docPr id="11" name="Picture 11"/>
@@ -645,7 +643,7 @@
           <w:noProof/>
         </w:rPr>
         <w:drawing>
-          <wp:inline distT="0" distB="0" distL="0" distR="0" wp14:anchorId="5788FB3A" wp14:editId="3D1ABDCE">
+          <wp:inline distT="0" distB="0" distL="0" distR="0" wp14:anchorId="5A4780AB" wp14:editId="041FF864">
             <wp:extent cx="2674620" cy="1369060"/>
             <wp:effectExtent l="0" t="0" r="0" b="0"/>
             <wp:docPr id="3" name="Picture 3"/>
@@ -719,7 +717,7 @@
           <w:noProof/>
         </w:rPr>
         <w:drawing>
-          <wp:inline distT="0" distB="0" distL="0" distR="0" wp14:anchorId="45F06A97" wp14:editId="33360C21">
+          <wp:inline distT="0" distB="0" distL="0" distR="0" wp14:anchorId="5988C6C1" wp14:editId="6F3DBD51">
             <wp:extent cx="2859405" cy="1723390"/>
             <wp:effectExtent l="0" t="0" r="0" b="0"/>
             <wp:docPr id="4" name="Picture 4"/>
@@ -776,15 +774,13 @@
     </w:p>
     <w:p>
       <w:r>
-        <w:t xml:space="preserve">List inheritance is </w:t>
-      </w:r>
-      <w:proofErr w:type="spellStart"/>
-      <w:r>
-        <w:t>analogus</w:t>
-      </w:r>
-      <w:proofErr w:type="spellEnd"/>
-      <w:r>
-        <w:t xml:space="preserve"> to defining a </w:t>
+        <w:t>List inheritance is analog</w:t>
+      </w:r>
+      <w:r>
+        <w:t>o</w:t>
+      </w:r>
+      <w:r>
+        <w:t xml:space="preserve">us to defining a </w:t>
       </w:r>
       <w:r>
         <w:rPr>
@@ -881,7 +877,7 @@
           <w:noProof/>
         </w:rPr>
         <w:drawing>
-          <wp:inline distT="0" distB="0" distL="0" distR="0" wp14:anchorId="3B7C2FB2" wp14:editId="263E941C">
+          <wp:inline distT="0" distB="0" distL="0" distR="0" wp14:anchorId="2E94B926" wp14:editId="1A8FAFDD">
             <wp:extent cx="3150235" cy="1892300"/>
             <wp:effectExtent l="0" t="0" r="0" b="0"/>
             <wp:docPr id="5" name="Picture 5"/>
@@ -955,7 +951,7 @@
           <w:noProof/>
         </w:rPr>
         <w:drawing>
-          <wp:inline distT="0" distB="0" distL="0" distR="0" wp14:anchorId="49C4C4D9" wp14:editId="1CC08809">
+          <wp:inline distT="0" distB="0" distL="0" distR="0" wp14:anchorId="155A6896" wp14:editId="486AF7EA">
             <wp:extent cx="3081655" cy="2066925"/>
             <wp:effectExtent l="0" t="0" r="0" b="0"/>
             <wp:docPr id="6" name="Picture 6"/>
@@ -1029,7 +1025,7 @@
           <w:noProof/>
         </w:rPr>
         <w:drawing>
-          <wp:inline distT="0" distB="0" distL="0" distR="0" wp14:anchorId="212F7486" wp14:editId="3495F573">
+          <wp:inline distT="0" distB="0" distL="0" distR="0" wp14:anchorId="4AB5B967" wp14:editId="389685C0">
             <wp:extent cx="3155315" cy="1532890"/>
             <wp:effectExtent l="0" t="0" r="0" b="0"/>
             <wp:docPr id="7" name="Picture 7"/>
@@ -1122,7 +1118,7 @@
           <w:noProof/>
         </w:rPr>
         <w:drawing>
-          <wp:inline distT="0" distB="0" distL="0" distR="0" wp14:anchorId="77F5FC2A" wp14:editId="32D7CAB9">
+          <wp:inline distT="0" distB="0" distL="0" distR="0" wp14:anchorId="0195EEB8" wp14:editId="6FF3C5C2">
             <wp:extent cx="3155315" cy="1612265"/>
             <wp:effectExtent l="0" t="0" r="0" b="0"/>
             <wp:docPr id="8" name="Picture 8"/>
@@ -1242,7 +1238,7 @@
           <w:noProof/>
         </w:rPr>
         <w:drawing>
-          <wp:inline distT="0" distB="0" distL="0" distR="0" wp14:anchorId="1B88F19A" wp14:editId="6FA964FA">
+          <wp:inline distT="0" distB="0" distL="0" distR="0" wp14:anchorId="75F6972A" wp14:editId="10121D06">
             <wp:extent cx="3372485" cy="1310640"/>
             <wp:effectExtent l="0" t="0" r="0" b="0"/>
             <wp:docPr id="9" name="Picture 9"/>
@@ -1371,7 +1367,7 @@
           <w:noProof/>
         </w:rPr>
         <w:drawing>
-          <wp:inline distT="0" distB="0" distL="0" distR="0" wp14:anchorId="2E3B6C14" wp14:editId="38ADF449">
+          <wp:inline distT="0" distB="0" distL="0" distR="0" wp14:anchorId="21F01EE9" wp14:editId="13DE9F2C">
             <wp:extent cx="1664970" cy="1685290"/>
             <wp:effectExtent l="0" t="0" r="0" b="0"/>
             <wp:docPr id="12" name="Picture 12"/>
@@ -1445,7 +1441,7 @@
           <w:noProof/>
         </w:rPr>
         <w:drawing>
-          <wp:inline distT="0" distB="0" distL="0" distR="0" wp14:anchorId="04817721" wp14:editId="75C3E1F6">
+          <wp:inline distT="0" distB="0" distL="0" distR="0" wp14:anchorId="5E8D1C3F" wp14:editId="66817EBE">
             <wp:extent cx="3378200" cy="1685290"/>
             <wp:effectExtent l="0" t="0" r="0" b="0"/>
             <wp:docPr id="13" name="Picture 7"/>
@@ -1504,6 +1500,9 @@
       <w:r>
         <w:t>At first the derived system would just contain all objects from the base system</w:t>
       </w:r>
+      <w:r>
+        <w:t>:</w:t>
+      </w:r>
     </w:p>
     <w:p>
       <w:pPr>
@@ -1519,7 +1518,7 @@
           <w:noProof/>
         </w:rPr>
         <w:drawing>
-          <wp:inline distT="0" distB="0" distL="0" distR="0" wp14:anchorId="76C08450" wp14:editId="52A0EB45">
+          <wp:inline distT="0" distB="0" distL="0" distR="0" wp14:anchorId="10E82168" wp14:editId="34565937">
             <wp:extent cx="3356610" cy="1707515"/>
             <wp:effectExtent l="0" t="0" r="0" b="0"/>
             <wp:docPr id="14" name="Picture 14"/>
@@ -1612,7 +1611,7 @@
           <w:noProof/>
         </w:rPr>
         <w:drawing>
-          <wp:inline distT="0" distB="0" distL="0" distR="0" wp14:anchorId="026E99CD" wp14:editId="680EF7E1">
+          <wp:inline distT="0" distB="0" distL="0" distR="0" wp14:anchorId="6FA962ED" wp14:editId="50451708">
             <wp:extent cx="3398520" cy="1723390"/>
             <wp:effectExtent l="0" t="0" r="0" b="0"/>
             <wp:docPr id="15" name="Picture 15"/>
@@ -1734,7 +1733,7 @@
           <w:noProof/>
         </w:rPr>
         <w:drawing>
-          <wp:inline distT="0" distB="0" distL="0" distR="0" wp14:anchorId="21486B9A" wp14:editId="7254BCE6">
+          <wp:inline distT="0" distB="0" distL="0" distR="0" wp14:anchorId="05916E58" wp14:editId="3742D0AE">
             <wp:extent cx="1738630" cy="1104900"/>
             <wp:effectExtent l="0" t="0" r="0" b="0"/>
             <wp:docPr id="16" name="Picture 16"/>
@@ -1829,7 +1828,7 @@
           <w:noProof/>
         </w:rPr>
         <w:drawing>
-          <wp:inline distT="0" distB="0" distL="0" distR="0" wp14:anchorId="37DFA81C" wp14:editId="1A410B06">
+          <wp:inline distT="0" distB="0" distL="0" distR="0" wp14:anchorId="194C6B38" wp14:editId="23BA0C2D">
             <wp:extent cx="1908175" cy="1051560"/>
             <wp:effectExtent l="0" t="0" r="0" b="0"/>
             <wp:docPr id="17" name="Picture 17"/>
@@ -1889,56 +1888,54 @@
         <w:ind w:left="568"/>
       </w:pPr>
       <w:r>
-        <w:t xml:space="preserve">The difference between the two is completely </w:t>
+        <w:t>The difference between the two is completely analog</w:t>
+      </w:r>
+      <w:r>
+        <w:t>o</w:t>
+      </w:r>
+      <w:r>
+        <w:t xml:space="preserve">us to normal object inheritance and class inheritance. In system </w:t>
+      </w:r>
+      <w:r>
+        <w:rPr>
+          <w:i/>
+        </w:rPr>
+        <w:t xml:space="preserve">object </w:t>
+      </w:r>
+      <w:r>
+        <w:t xml:space="preserve">inheritance changing the values of base members will directly change the base system. You are working directly on the base system. In system </w:t>
+      </w:r>
+      <w:r>
+        <w:rPr>
+          <w:i/>
+        </w:rPr>
+        <w:t xml:space="preserve">class </w:t>
+      </w:r>
+      <w:r>
+        <w:t>inheritance you can freely change the values of the base members without affecting the base system.</w:t>
+      </w:r>
+    </w:p>
+    <w:p>
+      <w:pPr>
+        <w:pStyle w:val="Spacing"/>
+      </w:pPr>
+    </w:p>
+    <w:p>
+      <w:r>
+        <w:t xml:space="preserve">System inheritance is added behavior compared to normal inheritance, because any of the sub-objects can be redefined. Modules can also inherit from </w:t>
       </w:r>
       <w:proofErr w:type="spellStart"/>
       <w:r>
-        <w:t>analogus</w:t>
+        <w:t>eachother</w:t>
       </w:r>
       <w:proofErr w:type="spellEnd"/>
       <w:r>
-        <w:t xml:space="preserve"> to normal object inheritance and class inheritance. In system </w:t>
+        <w:t xml:space="preserve"> like </w:t>
       </w:r>
       <w:r>
         <w:rPr>
           <w:i/>
         </w:rPr>
-        <w:t xml:space="preserve">object </w:t>
-      </w:r>
-      <w:r>
-        <w:t xml:space="preserve">inheritance changing the values of base members will directly change the base system. You are working directly on the base system. In system </w:t>
-      </w:r>
-      <w:r>
-        <w:rPr>
-          <w:i/>
-        </w:rPr>
-        <w:t xml:space="preserve">class </w:t>
-      </w:r>
-      <w:r>
-        <w:t>inheritance you can freely change the values of the base members without affecting the base system.</w:t>
-      </w:r>
-    </w:p>
-    <w:p>
-      <w:pPr>
-        <w:pStyle w:val="Spacing"/>
-      </w:pPr>
-    </w:p>
-    <w:p>
-      <w:r>
-        <w:t xml:space="preserve">System inheritance is added behavior compared to normal inheritance, because any of the sub-objects can be redefined. Modules can also inherit from </w:t>
-      </w:r>
-      <w:proofErr w:type="spellStart"/>
-      <w:r>
-        <w:t>eachother</w:t>
-      </w:r>
-      <w:proofErr w:type="spellEnd"/>
-      <w:r>
-        <w:t xml:space="preserve"> like </w:t>
-      </w:r>
-      <w:r>
-        <w:rPr>
-          <w:i/>
-        </w:rPr>
         <w:t xml:space="preserve">normal </w:t>
       </w:r>
       <w:r>
@@ -1959,7 +1956,7 @@
           <w:noProof/>
         </w:rPr>
         <w:drawing>
-          <wp:inline distT="0" distB="0" distL="0" distR="0" wp14:anchorId="4C509848" wp14:editId="4AEED759">
+          <wp:inline distT="0" distB="0" distL="0" distR="0" wp14:anchorId="3371E31B" wp14:editId="33224499">
             <wp:extent cx="2367915" cy="1284605"/>
             <wp:effectExtent l="0" t="0" r="0" b="0"/>
             <wp:docPr id="18" name="Picture 18"/>
@@ -2115,7 +2112,7 @@
           <w:noProof/>
         </w:rPr>
         <w:drawing>
-          <wp:inline distT="0" distB="0" distL="0" distR="0" wp14:anchorId="2441BB11" wp14:editId="08B250AC">
+          <wp:inline distT="0" distB="0" distL="0" distR="0" wp14:anchorId="44AE677D" wp14:editId="71C5124E">
             <wp:extent cx="2283460" cy="745490"/>
             <wp:effectExtent l="0" t="0" r="0" b="0"/>
             <wp:docPr id="20" name="Picture 20"/>
@@ -2192,7 +2189,7 @@
           <w:noProof/>
         </w:rPr>
         <w:drawing>
-          <wp:inline distT="0" distB="0" distL="0" distR="0" wp14:anchorId="3BCD93A0" wp14:editId="58A5435B">
+          <wp:inline distT="0" distB="0" distL="0" distR="0" wp14:anchorId="305C29C1" wp14:editId="5ABAAED9">
             <wp:extent cx="2315210" cy="718820"/>
             <wp:effectExtent l="0" t="0" r="0" b="0"/>
             <wp:docPr id="21" name="Picture 21"/>
@@ -2256,7 +2253,7 @@
           <w:noProof/>
         </w:rPr>
         <w:drawing>
-          <wp:inline distT="0" distB="0" distL="0" distR="0" wp14:anchorId="5715D8EB" wp14:editId="7C2F878F">
+          <wp:inline distT="0" distB="0" distL="0" distR="0" wp14:anchorId="46D29D96" wp14:editId="18F46CC5">
             <wp:extent cx="2293620" cy="745490"/>
             <wp:effectExtent l="0" t="0" r="0" b="0"/>
             <wp:docPr id="22" name="Picture 22"/>
@@ -2333,7 +2330,7 @@
           <w:noProof/>
         </w:rPr>
         <w:drawing>
-          <wp:inline distT="0" distB="0" distL="0" distR="0" wp14:anchorId="46707122" wp14:editId="62B10CAD">
+          <wp:inline distT="0" distB="0" distL="0" distR="0" wp14:anchorId="73FD7CE8" wp14:editId="5EADCB16">
             <wp:extent cx="2346960" cy="777240"/>
             <wp:effectExtent l="0" t="0" r="0" b="0"/>
             <wp:docPr id="23" name="Picture 23"/>
@@ -2410,7 +2407,7 @@
           <w:noProof/>
         </w:rPr>
         <w:drawing>
-          <wp:inline distT="0" distB="0" distL="0" distR="0" wp14:anchorId="3D403532" wp14:editId="63458BAA">
+          <wp:inline distT="0" distB="0" distL="0" distR="0" wp14:anchorId="4C55001B" wp14:editId="73F1E1F9">
             <wp:extent cx="1987550" cy="967105"/>
             <wp:effectExtent l="0" t="0" r="0" b="0"/>
             <wp:docPr id="24" name="Picture 24"/>
@@ -2487,7 +2484,7 @@
           <w:noProof/>
         </w:rPr>
         <w:drawing>
-          <wp:inline distT="0" distB="0" distL="0" distR="0" wp14:anchorId="7E0BE40D" wp14:editId="2938CB1F">
+          <wp:inline distT="0" distB="0" distL="0" distR="0" wp14:anchorId="21770951" wp14:editId="6EAD25A4">
             <wp:extent cx="2019300" cy="835025"/>
             <wp:effectExtent l="0" t="0" r="0" b="0"/>
             <wp:docPr id="25" name="Picture 25"/>
@@ -2573,7 +2570,7 @@
           <w:noProof/>
         </w:rPr>
         <w:drawing>
-          <wp:inline distT="0" distB="0" distL="0" distR="0" wp14:anchorId="02D53C9B" wp14:editId="4982BFB4">
+          <wp:inline distT="0" distB="0" distL="0" distR="0" wp14:anchorId="0389EDC8" wp14:editId="5D73C608">
             <wp:extent cx="1754505" cy="1548765"/>
             <wp:effectExtent l="0" t="0" r="0" b="0"/>
             <wp:docPr id="26" name="Picture 26"/>
@@ -2661,7 +2658,7 @@
           <w:noProof/>
         </w:rPr>
         <w:drawing>
-          <wp:inline distT="0" distB="0" distL="0" distR="0" wp14:anchorId="38013B7A" wp14:editId="2253950F">
+          <wp:inline distT="0" distB="0" distL="0" distR="0" wp14:anchorId="3D80F979" wp14:editId="17EF6543">
             <wp:extent cx="2051050" cy="962025"/>
             <wp:effectExtent l="0" t="0" r="0" b="0"/>
             <wp:docPr id="27" name="Picture 27"/>
@@ -2733,7 +2730,7 @@
 </file>
 
 <file path=word/numbering.xml><?xml version="1.0" encoding="utf-8"?>
-<w:numbering xmlns:wpc="http://schemas.microsoft.com/office/word/2010/wordprocessingCanvas" xmlns:cx="http://schemas.microsoft.com/office/drawing/2014/chartex" xmlns:cx1="http://schemas.microsoft.com/office/drawing/2015/9/8/chartex" xmlns:cx2="http://schemas.microsoft.com/office/drawing/2015/10/21/chartex" xmlns:cx3="http://schemas.microsoft.com/office/drawing/2016/5/9/chartex" xmlns:cx4="http://schemas.microsoft.com/office/drawing/2016/5/10/chartex" xmlns:cx5="http://schemas.microsoft.com/office/drawing/2016/5/11/chartex" xmlns:cx6="http://schemas.microsoft.com/office/drawing/2016/5/12/chartex" xmlns:cx7="http://schemas.microsoft.com/office/drawing/2016/5/13/chartex" xmlns:cx8="http://schemas.microsoft.com/office/drawing/2016/5/14/chartex" xmlns:mc="http://schemas.openxmlformats.org/markup-compatibility/2006" xmlns:aink="http://schemas.microsoft.com/office/drawing/2016/ink" xmlns:am3d="http://schemas.microsoft.com/office/drawing/2017/model3d" xmlns:o="urn:schemas-microsoft-com:office:office" xmlns:r="http://schemas.openxmlformats.org/officeDocument/2006/relationships" xmlns:m="http://schemas.openxmlformats.org/officeDocument/2006/math" xmlns:v="urn:schemas-microsoft-com:vml" xmlns:wp14="http://schemas.microsoft.com/office/word/2010/wordprocessingDrawing" xmlns:wp="http://schemas.openxmlformats.org/drawingml/2006/wordprocessingDrawing" xmlns:w10="urn:schemas-microsoft-com:office:word" xmlns:w="http://schemas.openxmlformats.org/wordprocessingml/2006/main" xmlns:w14="http://schemas.microsoft.com/office/word/2010/wordml" xmlns:w15="http://schemas.microsoft.com/office/word/2012/wordml" xmlns:w16cid="http://schemas.microsoft.com/office/word/2016/wordml/cid" xmlns:w16se="http://schemas.microsoft.com/office/word/2015/wordml/symex" xmlns:wpg="http://schemas.microsoft.com/office/word/2010/wordprocessingGroup" xmlns:wpi="http://schemas.microsoft.com/office/word/2010/wordprocessingInk" xmlns:wne="http://schemas.microsoft.com/office/word/2006/wordml" xmlns:wps="http://schemas.microsoft.com/office/word/2010/wordprocessingShape" mc:Ignorable="w14 w15 w16se w16cid wp14">
+<w:numbering xmlns:wpc="http://schemas.microsoft.com/office/word/2010/wordprocessingCanvas" xmlns:cx="http://schemas.microsoft.com/office/drawing/2014/chartex" xmlns:cx1="http://schemas.microsoft.com/office/drawing/2015/9/8/chartex" xmlns:cx2="http://schemas.microsoft.com/office/drawing/2015/10/21/chartex" xmlns:cx3="http://schemas.microsoft.com/office/drawing/2016/5/9/chartex" xmlns:cx4="http://schemas.microsoft.com/office/drawing/2016/5/10/chartex" xmlns:cx5="http://schemas.microsoft.com/office/drawing/2016/5/11/chartex" xmlns:cx6="http://schemas.microsoft.com/office/drawing/2016/5/12/chartex" xmlns:cx7="http://schemas.microsoft.com/office/drawing/2016/5/13/chartex" xmlns:cx8="http://schemas.microsoft.com/office/drawing/2016/5/14/chartex" xmlns:mc="http://schemas.openxmlformats.org/markup-compatibility/2006" xmlns:aink="http://schemas.microsoft.com/office/drawing/2016/ink" xmlns:am3d="http://schemas.microsoft.com/office/drawing/2017/model3d" xmlns:o="urn:schemas-microsoft-com:office:office" xmlns:r="http://schemas.openxmlformats.org/officeDocument/2006/relationships" xmlns:m="http://schemas.openxmlformats.org/officeDocument/2006/math" xmlns:v="urn:schemas-microsoft-com:vml" xmlns:wp14="http://schemas.microsoft.com/office/word/2010/wordprocessingDrawing" xmlns:wp="http://schemas.openxmlformats.org/drawingml/2006/wordprocessingDrawing" xmlns:w10="urn:schemas-microsoft-com:office:word" xmlns:w="http://schemas.openxmlformats.org/wordprocessingml/2006/main" xmlns:w14="http://schemas.microsoft.com/office/word/2010/wordml" xmlns:w15="http://schemas.microsoft.com/office/word/2012/wordml" xmlns:w16cex="http://schemas.microsoft.com/office/word/2018/wordml/cex" xmlns:w16cid="http://schemas.microsoft.com/office/word/2016/wordml/cid" xmlns:w16="http://schemas.microsoft.com/office/word/2018/wordml" xmlns:w16se="http://schemas.microsoft.com/office/word/2015/wordml/symex" xmlns:wpg="http://schemas.microsoft.com/office/word/2010/wordprocessingGroup" xmlns:wpi="http://schemas.microsoft.com/office/word/2010/wordprocessingInk" xmlns:wne="http://schemas.microsoft.com/office/word/2006/wordml" xmlns:wps="http://schemas.microsoft.com/office/word/2010/wordprocessingShape" mc:Ignorable="w14 w15 w16se w16cid w16 w16cex wp14">
   <w:abstractNum w:abstractNumId="0" w15:restartNumberingAfterBreak="0">
     <w:nsid w:val="FFFFFF7C"/>
     <w:multiLevelType w:val="singleLevel"/>
@@ -2953,7 +2950,7 @@
 </file>
 
 <file path=word/styles.xml><?xml version="1.0" encoding="utf-8"?>
-<w:styles xmlns:mc="http://schemas.openxmlformats.org/markup-compatibility/2006" xmlns:r="http://schemas.openxmlformats.org/officeDocument/2006/relationships" xmlns:w="http://schemas.openxmlformats.org/wordprocessingml/2006/main" xmlns:w14="http://schemas.microsoft.com/office/word/2010/wordml" xmlns:w15="http://schemas.microsoft.com/office/word/2012/wordml" xmlns:w16cid="http://schemas.microsoft.com/office/word/2016/wordml/cid" xmlns:w16se="http://schemas.microsoft.com/office/word/2015/wordml/symex" mc:Ignorable="w14 w15 w16se w16cid">
+<w:styles xmlns:mc="http://schemas.openxmlformats.org/markup-compatibility/2006" xmlns:r="http://schemas.openxmlformats.org/officeDocument/2006/relationships" xmlns:w="http://schemas.openxmlformats.org/wordprocessingml/2006/main" xmlns:w14="http://schemas.microsoft.com/office/word/2010/wordml" xmlns:w15="http://schemas.microsoft.com/office/word/2012/wordml" xmlns:w16cex="http://schemas.microsoft.com/office/word/2018/wordml/cex" xmlns:w16cid="http://schemas.microsoft.com/office/word/2016/wordml/cid" xmlns:w16="http://schemas.microsoft.com/office/word/2018/wordml" xmlns:w16se="http://schemas.microsoft.com/office/word/2015/wordml/symex" mc:Ignorable="w14 w15 w16se w16cid w16 w16cex">
   <w:docDefaults>
     <w:rPrDefault>
       <w:rPr>

</xml_diff>